<commit_message>
refactor(api): remove deprecated methods and simplify interfaces
- Removed deprecated methods related to single-run tracking in comment processors
- Eliminated obsolete paragraph setting methods
- Cleaned up deprecated expression resolution configuration options
- Removed deprecated stream methods from document part interfaces
- Simplified processor context by removing run parameter
- Updated configuration classes to remove legacy flag-based settings
- Removed deprecated image getter methods
- Cleaned up test cases referencing removed deprecated functionality
</commit_message>
<xml_diff>
--- a/test/sources/ExpressionReplacementWithCommentsTest.docx
+++ b/test/sources/ExpressionReplacementWithCommentsTest.docx
@@ -1,34 +1,21 @@
 
 <file path=word/document.xml><?xml version="1.0" encoding="utf-8"?>
-<w:document xmlns:wpc="http://schemas.microsoft.com/office/word/2010/wordprocessingCanvas" xmlns:cx="http://schemas.microsoft.com/office/drawing/2014/chartex" xmlns:cx1="http://schemas.microsoft.com/office/drawing/2015/9/8/chartex" xmlns:cx2="http://schemas.microsoft.com/office/drawing/2015/10/21/chartex" xmlns:cx3="http://schemas.microsoft.com/office/drawing/2016/5/9/chartex" xmlns:cx4="http://schemas.microsoft.com/office/drawing/2016/5/10/chartex" xmlns:cx5="http://schemas.microsoft.com/office/drawing/2016/5/11/chartex" xmlns:cx6="http://schemas.microsoft.com/office/drawing/2016/5/12/chartex" xmlns:cx7="http://schemas.microsoft.com/office/drawing/2016/5/13/chartex" xmlns:cx8="http://schemas.microsoft.com/office/drawing/2016/5/14/chartex" xmlns:mc="http://schemas.openxmlformats.org/markup-compatibility/2006" xmlns:aink="http://schemas.microsoft.com/office/drawing/2016/ink" xmlns:am3d="http://schemas.microsoft.com/office/drawing/2017/model3d" xmlns:o="urn:schemas-microsoft-com:office:office" xmlns:oel="http://schemas.microsoft.com/office/2019/extlst" xmlns:r="http://schemas.openxmlformats.org/officeDocument/2006/relationships" xmlns:m="http://schemas.openxmlformats.org/officeDocument/2006/math" xmlns:v="urn:schemas-microsoft-com:vml" xmlns:wp14="http://schemas.microsoft.com/office/word/2010/wordprocessingDrawing" xmlns:wp="http://schemas.openxmlformats.org/drawingml/2006/wordprocessingDrawing" xmlns:w10="urn:schemas-microsoft-com:office:word" xmlns:w="http://schemas.openxmlformats.org/wordprocessingml/2006/main" xmlns:w14="http://schemas.microsoft.com/office/word/2010/wordml" xmlns:w15="http://schemas.microsoft.com/office/word/2012/wordml" xmlns:w16cex="http://schemas.microsoft.com/office/word/2018/wordml/cex" xmlns:w16cid="http://schemas.microsoft.com/office/word/2016/wordml/cid" xmlns:w16="http://schemas.microsoft.com/office/word/2018/wordml" xmlns:w16du="http://schemas.microsoft.com/office/word/2023/wordml/word16du" xmlns:w16sdtdh="http://schemas.microsoft.com/office/word/2020/wordml/sdtdatahash" xmlns:w16se="http://schemas.microsoft.com/office/word/2015/wordml/symex" xmlns:wpg="http://schemas.microsoft.com/office/word/2010/wordprocessingGroup" xmlns:wpi="http://schemas.microsoft.com/office/word/2010/wordprocessingInk" xmlns:wne="http://schemas.microsoft.com/office/word/2006/wordml" xmlns:wps="http://schemas.microsoft.com/office/word/2010/wordprocessingShape" mc:Ignorable="w14 w15 w16se w16cid w16 w16cex w16sdtdh w16du wp14">
+<w:document xmlns:wpc="http://schemas.microsoft.com/office/word/2010/wordprocessingCanvas" xmlns:cx="http://schemas.microsoft.com/office/drawing/2014/chartex" xmlns:cx1="http://schemas.microsoft.com/office/drawing/2015/9/8/chartex" xmlns:cx2="http://schemas.microsoft.com/office/drawing/2015/10/21/chartex" xmlns:cx3="http://schemas.microsoft.com/office/drawing/2016/5/9/chartex" xmlns:cx4="http://schemas.microsoft.com/office/drawing/2016/5/10/chartex" xmlns:cx5="http://schemas.microsoft.com/office/drawing/2016/5/11/chartex" xmlns:cx6="http://schemas.microsoft.com/office/drawing/2016/5/12/chartex" xmlns:cx7="http://schemas.microsoft.com/office/drawing/2016/5/13/chartex" xmlns:cx8="http://schemas.microsoft.com/office/drawing/2016/5/14/chartex" xmlns:mc="http://schemas.openxmlformats.org/markup-compatibility/2006" xmlns:aink="http://schemas.microsoft.com/office/drawing/2016/ink" xmlns:am3d="http://schemas.microsoft.com/office/drawing/2017/model3d" xmlns:o="urn:schemas-microsoft-com:office:office" xmlns:oel="http://schemas.microsoft.com/office/2019/extlst" xmlns:r="http://schemas.openxmlformats.org/officeDocument/2006/relationships" xmlns:m="http://schemas.openxmlformats.org/officeDocument/2006/math" xmlns:v="urn:schemas-microsoft-com:vml" xmlns:wp14="http://schemas.microsoft.com/office/word/2010/wordprocessingDrawing" xmlns:wp="http://schemas.openxmlformats.org/drawingml/2006/wordprocessingDrawing" xmlns:w10="urn:schemas-microsoft-com:office:word" xmlns:w="http://schemas.openxmlformats.org/wordprocessingml/2006/main" xmlns:w14="http://schemas.microsoft.com/office/word/2010/wordml" xmlns:w15="http://schemas.microsoft.com/office/word/2012/wordml" xmlns:w16cex="http://schemas.microsoft.com/office/word/2018/wordml/cex" xmlns:w16cid="http://schemas.microsoft.com/office/word/2016/wordml/cid" xmlns:w16="http://schemas.microsoft.com/office/word/2018/wordml" xmlns:w16du="http://schemas.microsoft.com/office/word/2023/wordml/word16du" xmlns:w16sdtdh="http://schemas.microsoft.com/office/word/2020/wordml/sdtdatahash" xmlns:w16sdtfl="http://schemas.microsoft.com/office/word/2024/wordml/sdtformatlock" xmlns:w16se="http://schemas.microsoft.com/office/word/2015/wordml/symex" xmlns:wpg="http://schemas.microsoft.com/office/word/2010/wordprocessingGroup" xmlns:wpi="http://schemas.microsoft.com/office/word/2010/wordprocessingInk" xmlns:wne="http://schemas.microsoft.com/office/word/2006/wordml" xmlns:wps="http://schemas.microsoft.com/office/word/2010/wordprocessingShape" mc:Ignorable="w14 w15 w16se w16cid w16 w16cex w16sdtdh w16sdtfl w16du wp14">
   <w:body>
     <w:p>
       <w:pPr>
         <w:pStyle w:val="Titre1"/>
-        <w:rPr>
-          <w:rFonts w:hint="eastAsia"/>
-        </w:rPr>
       </w:pPr>
       <w:r>
         <w:t>Expression Replacement with comments</w:t>
       </w:r>
     </w:p>
     <w:p>
-      <w:pPr>
-        <w:rPr>
-          <w:rFonts w:hint="eastAsia"/>
-        </w:rPr>
-      </w:pPr>
       <w:r>
         <w:t>This paragraph is untouched.</w:t>
       </w:r>
     </w:p>
     <w:p>
-      <w:pPr>
-        <w:rPr>
-          <w:rFonts w:hint="eastAsia"/>
-        </w:rPr>
-      </w:pPr>
       <w:r>
         <w:t xml:space="preserve">In this paragraph, the variable name should be resolved to the value </w:t>
       </w:r>
@@ -47,11 +34,6 @@
       </w:r>
     </w:p>
     <w:p>
-      <w:pPr>
-        <w:rPr>
-          <w:rFonts w:hint="eastAsia"/>
-        </w:rPr>
-      </w:pPr>
       <w:r>
         <w:t xml:space="preserve">In this paragraph, the variable foo should not be resolved: </w:t>
       </w:r>
@@ -81,64 +63,46 @@
 </file>
 
 <file path=word/comments.xml><?xml version="1.0" encoding="utf-8"?>
-<w:comments xmlns:wpc="http://schemas.microsoft.com/office/word/2010/wordprocessingCanvas" xmlns:cx="http://schemas.microsoft.com/office/drawing/2014/chartex" xmlns:cx1="http://schemas.microsoft.com/office/drawing/2015/9/8/chartex" xmlns:cx2="http://schemas.microsoft.com/office/drawing/2015/10/21/chartex" xmlns:cx3="http://schemas.microsoft.com/office/drawing/2016/5/9/chartex" xmlns:cx4="http://schemas.microsoft.com/office/drawing/2016/5/10/chartex" xmlns:cx5="http://schemas.microsoft.com/office/drawing/2016/5/11/chartex" xmlns:cx6="http://schemas.microsoft.com/office/drawing/2016/5/12/chartex" xmlns:cx7="http://schemas.microsoft.com/office/drawing/2016/5/13/chartex" xmlns:cx8="http://schemas.microsoft.com/office/drawing/2016/5/14/chartex" xmlns:mc="http://schemas.openxmlformats.org/markup-compatibility/2006" xmlns:aink="http://schemas.microsoft.com/office/drawing/2016/ink" xmlns:am3d="http://schemas.microsoft.com/office/drawing/2017/model3d" xmlns:o="urn:schemas-microsoft-com:office:office" xmlns:oel="http://schemas.microsoft.com/office/2019/extlst" xmlns:r="http://schemas.openxmlformats.org/officeDocument/2006/relationships" xmlns:m="http://schemas.openxmlformats.org/officeDocument/2006/math" xmlns:v="urn:schemas-microsoft-com:vml" xmlns:wp14="http://schemas.microsoft.com/office/word/2010/wordprocessingDrawing" xmlns:wp="http://schemas.openxmlformats.org/drawingml/2006/wordprocessingDrawing" xmlns:w10="urn:schemas-microsoft-com:office:word" xmlns:w="http://schemas.openxmlformats.org/wordprocessingml/2006/main" xmlns:w14="http://schemas.microsoft.com/office/word/2010/wordml" xmlns:w15="http://schemas.microsoft.com/office/word/2012/wordml" xmlns:w16cex="http://schemas.microsoft.com/office/word/2018/wordml/cex" xmlns:w16cid="http://schemas.microsoft.com/office/word/2016/wordml/cid" xmlns:w16="http://schemas.microsoft.com/office/word/2018/wordml" xmlns:w16du="http://schemas.microsoft.com/office/word/2023/wordml/word16du" xmlns:w16sdtdh="http://schemas.microsoft.com/office/word/2020/wordml/sdtdatahash" xmlns:w16se="http://schemas.microsoft.com/office/word/2015/wordml/symex" xmlns:wpg="http://schemas.microsoft.com/office/word/2010/wordprocessingGroup" xmlns:wpi="http://schemas.microsoft.com/office/word/2010/wordprocessingInk" xmlns:wne="http://schemas.microsoft.com/office/word/2006/wordml" xmlns:wps="http://schemas.microsoft.com/office/word/2010/wordprocessingShape" mc:Ignorable="w14 w15 w16se w16cid w16 w16cex w16sdtdh w16du wp14">
+<w:comments xmlns:wpc="http://schemas.microsoft.com/office/word/2010/wordprocessingCanvas" xmlns:cx="http://schemas.microsoft.com/office/drawing/2014/chartex" xmlns:cx1="http://schemas.microsoft.com/office/drawing/2015/9/8/chartex" xmlns:cx2="http://schemas.microsoft.com/office/drawing/2015/10/21/chartex" xmlns:cx3="http://schemas.microsoft.com/office/drawing/2016/5/9/chartex" xmlns:cx4="http://schemas.microsoft.com/office/drawing/2016/5/10/chartex" xmlns:cx5="http://schemas.microsoft.com/office/drawing/2016/5/11/chartex" xmlns:cx6="http://schemas.microsoft.com/office/drawing/2016/5/12/chartex" xmlns:cx7="http://schemas.microsoft.com/office/drawing/2016/5/13/chartex" xmlns:cx8="http://schemas.microsoft.com/office/drawing/2016/5/14/chartex" xmlns:mc="http://schemas.openxmlformats.org/markup-compatibility/2006" xmlns:aink="http://schemas.microsoft.com/office/drawing/2016/ink" xmlns:am3d="http://schemas.microsoft.com/office/drawing/2017/model3d" xmlns:o="urn:schemas-microsoft-com:office:office" xmlns:oel="http://schemas.microsoft.com/office/2019/extlst" xmlns:r="http://schemas.openxmlformats.org/officeDocument/2006/relationships" xmlns:m="http://schemas.openxmlformats.org/officeDocument/2006/math" xmlns:v="urn:schemas-microsoft-com:vml" xmlns:wp14="http://schemas.microsoft.com/office/word/2010/wordprocessingDrawing" xmlns:wp="http://schemas.openxmlformats.org/drawingml/2006/wordprocessingDrawing" xmlns:w10="urn:schemas-microsoft-com:office:word" xmlns:w="http://schemas.openxmlformats.org/wordprocessingml/2006/main" xmlns:w14="http://schemas.microsoft.com/office/word/2010/wordml" xmlns:w15="http://schemas.microsoft.com/office/word/2012/wordml" xmlns:w16cex="http://schemas.microsoft.com/office/word/2018/wordml/cex" xmlns:w16cid="http://schemas.microsoft.com/office/word/2016/wordml/cid" xmlns:w16="http://schemas.microsoft.com/office/word/2018/wordml" xmlns:w16du="http://schemas.microsoft.com/office/word/2023/wordml/word16du" xmlns:w16sdtdh="http://schemas.microsoft.com/office/word/2020/wordml/sdtdatahash" xmlns:w16sdtfl="http://schemas.microsoft.com/office/word/2024/wordml/sdtformatlock" xmlns:w16se="http://schemas.microsoft.com/office/word/2015/wordml/symex" xmlns:wpg="http://schemas.microsoft.com/office/word/2010/wordprocessingGroup" xmlns:wpi="http://schemas.microsoft.com/office/word/2010/wordprocessingInk" xmlns:wne="http://schemas.microsoft.com/office/word/2006/wordml" xmlns:wps="http://schemas.microsoft.com/office/word/2010/wordprocessingShape" mc:Ignorable="w14 w15 w16se w16cid w16 w16cex w16sdtdh w16sdtfl w16du wp14">
   <w:comment w:id="0" w:author="Chris Rivera" w:date="2017-02-16T16:56:00Z" w:initials="CR">
     <w:p>
       <w:pPr>
-        <w:rPr>
-          <w:rFonts w:hint="eastAsia"/>
-        </w:rPr>
+        <w:pStyle w:val="Commentaire"/>
       </w:pPr>
       <w:r>
-        <w:t>replaceWordWith(name)</w:t>
+        <w:t>replaceWith(name)</w:t>
       </w:r>
-    </w:p>
-    <w:p>
-      <w:pPr>
-        <w:rPr>
-          <w:rFonts w:hint="eastAsia"/>
-        </w:rPr>
-      </w:pPr>
     </w:p>
   </w:comment>
   <w:comment w:id="1" w:author="Chris Rivera" w:date="2017-02-17T09:15:00Z" w:initials="CR">
     <w:p>
       <w:pPr>
-        <w:rPr>
-          <w:rFonts w:hint="eastAsia"/>
-        </w:rPr>
+        <w:pStyle w:val="Commentaire"/>
       </w:pPr>
       <w:r>
-        <w:t>replaceWordWith(foo)</w:t>
+        <w:t>replaceWith(foo)</w:t>
       </w:r>
-    </w:p>
-    <w:p>
-      <w:pPr>
-        <w:rPr>
-          <w:rFonts w:hint="eastAsia"/>
-        </w:rPr>
-      </w:pPr>
     </w:p>
   </w:comment>
 </w:comments>
 </file>
 
 <file path=word/commentsExtended.xml><?xml version="1.0" encoding="utf-8"?>
-<w15:commentsEx xmlns:wpc="http://schemas.microsoft.com/office/word/2010/wordprocessingCanvas" xmlns:cx="http://schemas.microsoft.com/office/drawing/2014/chartex" xmlns:cx1="http://schemas.microsoft.com/office/drawing/2015/9/8/chartex" xmlns:cx2="http://schemas.microsoft.com/office/drawing/2015/10/21/chartex" xmlns:cx3="http://schemas.microsoft.com/office/drawing/2016/5/9/chartex" xmlns:cx4="http://schemas.microsoft.com/office/drawing/2016/5/10/chartex" xmlns:cx5="http://schemas.microsoft.com/office/drawing/2016/5/11/chartex" xmlns:cx6="http://schemas.microsoft.com/office/drawing/2016/5/12/chartex" xmlns:cx7="http://schemas.microsoft.com/office/drawing/2016/5/13/chartex" xmlns:cx8="http://schemas.microsoft.com/office/drawing/2016/5/14/chartex" xmlns:mc="http://schemas.openxmlformats.org/markup-compatibility/2006" xmlns:aink="http://schemas.microsoft.com/office/drawing/2016/ink" xmlns:am3d="http://schemas.microsoft.com/office/drawing/2017/model3d" xmlns:o="urn:schemas-microsoft-com:office:office" xmlns:oel="http://schemas.microsoft.com/office/2019/extlst" xmlns:r="http://schemas.openxmlformats.org/officeDocument/2006/relationships" xmlns:m="http://schemas.openxmlformats.org/officeDocument/2006/math" xmlns:v="urn:schemas-microsoft-com:vml" xmlns:wp14="http://schemas.microsoft.com/office/word/2010/wordprocessingDrawing" xmlns:wp="http://schemas.openxmlformats.org/drawingml/2006/wordprocessingDrawing" xmlns:w10="urn:schemas-microsoft-com:office:word" xmlns:w="http://schemas.openxmlformats.org/wordprocessingml/2006/main" xmlns:w14="http://schemas.microsoft.com/office/word/2010/wordml" xmlns:w15="http://schemas.microsoft.com/office/word/2012/wordml" xmlns:w16cex="http://schemas.microsoft.com/office/word/2018/wordml/cex" xmlns:w16cid="http://schemas.microsoft.com/office/word/2016/wordml/cid" xmlns:w16="http://schemas.microsoft.com/office/word/2018/wordml" xmlns:w16du="http://schemas.microsoft.com/office/word/2023/wordml/word16du" xmlns:w16sdtdh="http://schemas.microsoft.com/office/word/2020/wordml/sdtdatahash" xmlns:w16se="http://schemas.microsoft.com/office/word/2015/wordml/symex" xmlns:wpg="http://schemas.microsoft.com/office/word/2010/wordprocessingGroup" xmlns:wpi="http://schemas.microsoft.com/office/word/2010/wordprocessingInk" xmlns:wne="http://schemas.microsoft.com/office/word/2006/wordml" xmlns:wps="http://schemas.microsoft.com/office/word/2010/wordprocessingShape" mc:Ignorable="w14 w15 w16se w16cid w16 w16cex w16sdtdh w16du wp14">
+<w15:commentsEx xmlns:wpc="http://schemas.microsoft.com/office/word/2010/wordprocessingCanvas" xmlns:cx="http://schemas.microsoft.com/office/drawing/2014/chartex" xmlns:cx1="http://schemas.microsoft.com/office/drawing/2015/9/8/chartex" xmlns:cx2="http://schemas.microsoft.com/office/drawing/2015/10/21/chartex" xmlns:cx3="http://schemas.microsoft.com/office/drawing/2016/5/9/chartex" xmlns:cx4="http://schemas.microsoft.com/office/drawing/2016/5/10/chartex" xmlns:cx5="http://schemas.microsoft.com/office/drawing/2016/5/11/chartex" xmlns:cx6="http://schemas.microsoft.com/office/drawing/2016/5/12/chartex" xmlns:cx7="http://schemas.microsoft.com/office/drawing/2016/5/13/chartex" xmlns:cx8="http://schemas.microsoft.com/office/drawing/2016/5/14/chartex" xmlns:mc="http://schemas.openxmlformats.org/markup-compatibility/2006" xmlns:aink="http://schemas.microsoft.com/office/drawing/2016/ink" xmlns:am3d="http://schemas.microsoft.com/office/drawing/2017/model3d" xmlns:o="urn:schemas-microsoft-com:office:office" xmlns:oel="http://schemas.microsoft.com/office/2019/extlst" xmlns:r="http://schemas.openxmlformats.org/officeDocument/2006/relationships" xmlns:m="http://schemas.openxmlformats.org/officeDocument/2006/math" xmlns:v="urn:schemas-microsoft-com:vml" xmlns:wp14="http://schemas.microsoft.com/office/word/2010/wordprocessingDrawing" xmlns:wp="http://schemas.openxmlformats.org/drawingml/2006/wordprocessingDrawing" xmlns:w10="urn:schemas-microsoft-com:office:word" xmlns:w="http://schemas.openxmlformats.org/wordprocessingml/2006/main" xmlns:w14="http://schemas.microsoft.com/office/word/2010/wordml" xmlns:w15="http://schemas.microsoft.com/office/word/2012/wordml" xmlns:w16cex="http://schemas.microsoft.com/office/word/2018/wordml/cex" xmlns:w16cid="http://schemas.microsoft.com/office/word/2016/wordml/cid" xmlns:w16="http://schemas.microsoft.com/office/word/2018/wordml" xmlns:w16du="http://schemas.microsoft.com/office/word/2023/wordml/word16du" xmlns:w16sdtdh="http://schemas.microsoft.com/office/word/2020/wordml/sdtdatahash" xmlns:w16sdtfl="http://schemas.microsoft.com/office/word/2024/wordml/sdtformatlock" xmlns:w16se="http://schemas.microsoft.com/office/word/2015/wordml/symex" xmlns:wpg="http://schemas.microsoft.com/office/word/2010/wordprocessingGroup" xmlns:wpi="http://schemas.microsoft.com/office/word/2010/wordprocessingInk" xmlns:wne="http://schemas.microsoft.com/office/word/2006/wordml" xmlns:wps="http://schemas.microsoft.com/office/word/2010/wordprocessingShape" mc:Ignorable="w14 w15 w16se w16cid w16 w16cex w16sdtdh w16sdtfl w16du wp14">
   <w15:commentEx w15:paraId="04D8B63D" w15:done="0"/>
   <w15:commentEx w15:paraId="4788D41E" w15:done="0"/>
 </w15:commentsEx>
 </file>
 
 <file path=word/commentsIds.xml><?xml version="1.0" encoding="utf-8"?>
-<w16cid:commentsIds xmlns:wpc="http://schemas.microsoft.com/office/word/2010/wordprocessingCanvas" xmlns:cx="http://schemas.microsoft.com/office/drawing/2014/chartex" xmlns:cx1="http://schemas.microsoft.com/office/drawing/2015/9/8/chartex" xmlns:cx2="http://schemas.microsoft.com/office/drawing/2015/10/21/chartex" xmlns:cx3="http://schemas.microsoft.com/office/drawing/2016/5/9/chartex" xmlns:cx4="http://schemas.microsoft.com/office/drawing/2016/5/10/chartex" xmlns:cx5="http://schemas.microsoft.com/office/drawing/2016/5/11/chartex" xmlns:cx6="http://schemas.microsoft.com/office/drawing/2016/5/12/chartex" xmlns:cx7="http://schemas.microsoft.com/office/drawing/2016/5/13/chartex" xmlns:cx8="http://schemas.microsoft.com/office/drawing/2016/5/14/chartex" xmlns:mc="http://schemas.openxmlformats.org/markup-compatibility/2006" xmlns:aink="http://schemas.microsoft.com/office/drawing/2016/ink" xmlns:am3d="http://schemas.microsoft.com/office/drawing/2017/model3d" xmlns:o="urn:schemas-microsoft-com:office:office" xmlns:oel="http://schemas.microsoft.com/office/2019/extlst" xmlns:r="http://schemas.openxmlformats.org/officeDocument/2006/relationships" xmlns:m="http://schemas.openxmlformats.org/officeDocument/2006/math" xmlns:v="urn:schemas-microsoft-com:vml" xmlns:wp14="http://schemas.microsoft.com/office/word/2010/wordprocessingDrawing" xmlns:wp="http://schemas.openxmlformats.org/drawingml/2006/wordprocessingDrawing" xmlns:w10="urn:schemas-microsoft-com:office:word" xmlns:w="http://schemas.openxmlformats.org/wordprocessingml/2006/main" xmlns:w14="http://schemas.microsoft.com/office/word/2010/wordml" xmlns:w15="http://schemas.microsoft.com/office/word/2012/wordml" xmlns:w16cex="http://schemas.microsoft.com/office/word/2018/wordml/cex" xmlns:w16cid="http://schemas.microsoft.com/office/word/2016/wordml/cid" xmlns:w16="http://schemas.microsoft.com/office/word/2018/wordml" xmlns:w16du="http://schemas.microsoft.com/office/word/2023/wordml/word16du" xmlns:w16sdtdh="http://schemas.microsoft.com/office/word/2020/wordml/sdtdatahash" xmlns:w16se="http://schemas.microsoft.com/office/word/2015/wordml/symex" xmlns:wpg="http://schemas.microsoft.com/office/word/2010/wordprocessingGroup" xmlns:wpi="http://schemas.microsoft.com/office/word/2010/wordprocessingInk" xmlns:wne="http://schemas.microsoft.com/office/word/2006/wordml" xmlns:wps="http://schemas.microsoft.com/office/word/2010/wordprocessingShape" mc:Ignorable="w14 w15 w16se w16cid w16 w16cex w16sdtdh w16du wp14">
+<w16cid:commentsIds xmlns:wpc="http://schemas.microsoft.com/office/word/2010/wordprocessingCanvas" xmlns:cx="http://schemas.microsoft.com/office/drawing/2014/chartex" xmlns:cx1="http://schemas.microsoft.com/office/drawing/2015/9/8/chartex" xmlns:cx2="http://schemas.microsoft.com/office/drawing/2015/10/21/chartex" xmlns:cx3="http://schemas.microsoft.com/office/drawing/2016/5/9/chartex" xmlns:cx4="http://schemas.microsoft.com/office/drawing/2016/5/10/chartex" xmlns:cx5="http://schemas.microsoft.com/office/drawing/2016/5/11/chartex" xmlns:cx6="http://schemas.microsoft.com/office/drawing/2016/5/12/chartex" xmlns:cx7="http://schemas.microsoft.com/office/drawing/2016/5/13/chartex" xmlns:cx8="http://schemas.microsoft.com/office/drawing/2016/5/14/chartex" xmlns:mc="http://schemas.openxmlformats.org/markup-compatibility/2006" xmlns:aink="http://schemas.microsoft.com/office/drawing/2016/ink" xmlns:am3d="http://schemas.microsoft.com/office/drawing/2017/model3d" xmlns:o="urn:schemas-microsoft-com:office:office" xmlns:oel="http://schemas.microsoft.com/office/2019/extlst" xmlns:r="http://schemas.openxmlformats.org/officeDocument/2006/relationships" xmlns:m="http://schemas.openxmlformats.org/officeDocument/2006/math" xmlns:v="urn:schemas-microsoft-com:vml" xmlns:wp14="http://schemas.microsoft.com/office/word/2010/wordprocessingDrawing" xmlns:wp="http://schemas.openxmlformats.org/drawingml/2006/wordprocessingDrawing" xmlns:w10="urn:schemas-microsoft-com:office:word" xmlns:w="http://schemas.openxmlformats.org/wordprocessingml/2006/main" xmlns:w14="http://schemas.microsoft.com/office/word/2010/wordml" xmlns:w15="http://schemas.microsoft.com/office/word/2012/wordml" xmlns:w16cex="http://schemas.microsoft.com/office/word/2018/wordml/cex" xmlns:w16cid="http://schemas.microsoft.com/office/word/2016/wordml/cid" xmlns:w16="http://schemas.microsoft.com/office/word/2018/wordml" xmlns:w16du="http://schemas.microsoft.com/office/word/2023/wordml/word16du" xmlns:w16sdtdh="http://schemas.microsoft.com/office/word/2020/wordml/sdtdatahash" xmlns:w16sdtfl="http://schemas.microsoft.com/office/word/2024/wordml/sdtformatlock" xmlns:w16se="http://schemas.microsoft.com/office/word/2015/wordml/symex" xmlns:wpg="http://schemas.microsoft.com/office/word/2010/wordprocessingGroup" xmlns:wpi="http://schemas.microsoft.com/office/word/2010/wordprocessingInk" xmlns:wne="http://schemas.microsoft.com/office/word/2006/wordml" xmlns:wps="http://schemas.microsoft.com/office/word/2010/wordprocessingShape" mc:Ignorable="w14 w15 w16se w16cid w16 w16cex w16sdtdh w16sdtfl w16du wp14">
   <w16cid:commentId w16cid:paraId="04D8B63D" w16cid:durableId="7FFAC9C4"/>
   <w16cid:commentId w16cid:paraId="4788D41E" w16cid:durableId="4B5106FA"/>
 </w16cid:commentsIds>
 </file>
 
 <file path=word/styles.xml><?xml version="1.0" encoding="utf-8"?>
-<w:styles xmlns:mc="http://schemas.openxmlformats.org/markup-compatibility/2006" xmlns:r="http://schemas.openxmlformats.org/officeDocument/2006/relationships" xmlns:w="http://schemas.openxmlformats.org/wordprocessingml/2006/main" xmlns:w14="http://schemas.microsoft.com/office/word/2010/wordml" xmlns:w15="http://schemas.microsoft.com/office/word/2012/wordml" xmlns:w16cex="http://schemas.microsoft.com/office/word/2018/wordml/cex" xmlns:w16cid="http://schemas.microsoft.com/office/word/2016/wordml/cid" xmlns:w16="http://schemas.microsoft.com/office/word/2018/wordml" xmlns:w16du="http://schemas.microsoft.com/office/word/2023/wordml/word16du" xmlns:w16sdtdh="http://schemas.microsoft.com/office/word/2020/wordml/sdtdatahash" xmlns:w16se="http://schemas.microsoft.com/office/word/2015/wordml/symex" mc:Ignorable="w14 w15 w16se w16cid w16 w16cex w16sdtdh w16du">
+<w:styles xmlns:mc="http://schemas.openxmlformats.org/markup-compatibility/2006" xmlns:r="http://schemas.openxmlformats.org/officeDocument/2006/relationships" xmlns:w="http://schemas.openxmlformats.org/wordprocessingml/2006/main" xmlns:w14="http://schemas.microsoft.com/office/word/2010/wordml" xmlns:w15="http://schemas.microsoft.com/office/word/2012/wordml" xmlns:w16cex="http://schemas.microsoft.com/office/word/2018/wordml/cex" xmlns:w16cid="http://schemas.microsoft.com/office/word/2016/wordml/cid" xmlns:w16="http://schemas.microsoft.com/office/word/2018/wordml" xmlns:w16du="http://schemas.microsoft.com/office/word/2023/wordml/word16du" xmlns:w16sdtdh="http://schemas.microsoft.com/office/word/2020/wordml/sdtdatahash" xmlns:w16sdtfl="http://schemas.microsoft.com/office/word/2024/wordml/sdtformatlock" xmlns:w16se="http://schemas.microsoft.com/office/word/2015/wordml/symex" mc:Ignorable="w14 w15 w16se w16cid w16 w16cex w16sdtdh w16sdtfl w16du">
   <w:docDefaults>
     <w:rPrDefault>
       <w:rPr>
@@ -834,7 +798,6 @@
     <w:basedOn w:val="Policepardfaut"/>
     <w:link w:val="Commentaire"/>
     <w:uiPriority w:val="99"/>
-    <w:semiHidden/>
     <w:rsid w:val="007C4F6B"/>
     <w:rPr>
       <w:color w:val="00000A"/>
@@ -953,7 +916,6 @@
     <w:basedOn w:val="Normal"/>
     <w:link w:val="CommentaireCar"/>
     <w:uiPriority w:val="99"/>
-    <w:semiHidden/>
     <w:unhideWhenUsed/>
     <w:rsid w:val="007C4F6B"/>
     <w:rPr>

</xml_diff>